<commit_message>
fix, but divide by 2
</commit_message>
<xml_diff>
--- a/doc/Kursovaya_Prokopovich_Lyakin_Mineev_2.docx
+++ b/doc/Kursovaya_Prokopovich_Lyakin_Mineev_2.docx
@@ -10030,9 +10030,8 @@
                               <w:rFonts w:ascii="Cambria Math" w:eastAsiaTheme="minorEastAsia" w:hAnsi="Cambria Math"/>
                               <w:sz w:val="28"/>
                               <w:szCs w:val="28"/>
-                              <w:lang w:val="en-US"/>
                             </w:rPr>
-                            <m:t>sin</m:t>
+                            <m:t>cos</m:t>
                           </m:r>
                         </m:fName>
                         <m:e>
@@ -10233,7 +10232,7 @@
                                   <w:sz w:val="28"/>
                                   <w:szCs w:val="28"/>
                                 </w:rPr>
-                                <m:t>cos</m:t>
+                                <m:t>sin</m:t>
                               </m:r>
                             </m:fName>
                             <m:e>
@@ -10322,7 +10321,7 @@
                                   <w:sz w:val="28"/>
                                   <w:szCs w:val="28"/>
                                 </w:rPr>
-                                <m:t>cos</m:t>
+                                <m:t>sin</m:t>
                               </m:r>
                               <m:ctrlPr>
                                 <w:rPr>
@@ -12256,15 +12255,7 @@
                               <w:sz w:val="28"/>
                               <w:szCs w:val="28"/>
                             </w:rPr>
-                            <m:t>2</m:t>
-                          </m:r>
-                          <m:r>
-                            <w:rPr>
-                              <w:rFonts w:ascii="Cambria Math" w:eastAsiaTheme="minorEastAsia" w:hAnsi="Cambria Math"/>
-                              <w:sz w:val="28"/>
-                              <w:szCs w:val="28"/>
-                            </w:rPr>
-                            <m:t>l</m:t>
+                            <m:t>2l</m:t>
                           </m:r>
                         </m:num>
                         <m:den>
@@ -12476,6 +12467,8 @@
                         </w:rPr>
                         <m:t xml:space="preserve">) </m:t>
                       </m:r>
+                      <w:bookmarkStart w:id="0" w:name="_GoBack"/>
+                      <w:bookmarkEnd w:id="0"/>
                       <m:r>
                         <w:rPr>
                           <w:rFonts w:ascii="Cambria Math" w:eastAsiaTheme="minorEastAsia" w:hAnsi="Cambria Math"/>
@@ -13126,15 +13119,7 @@
               <w:sz w:val="28"/>
               <w:szCs w:val="28"/>
             </w:rPr>
-            <m:t>)</m:t>
-          </m:r>
-          <m:r>
-            <w:rPr>
-              <w:rFonts w:ascii="Cambria Math" w:eastAsiaTheme="minorEastAsia" w:hAnsi="Cambria Math"/>
-              <w:sz w:val="28"/>
-              <w:szCs w:val="28"/>
-            </w:rPr>
-            <m:t xml:space="preserve"> </m:t>
+            <m:t xml:space="preserve">) </m:t>
           </m:r>
         </m:oMath>
       </m:oMathPara>
@@ -13258,15 +13243,7 @@
               <w:sz w:val="28"/>
               <w:szCs w:val="28"/>
             </w:rPr>
-            <m:t>=</m:t>
-          </m:r>
-          <m:r>
-            <w:rPr>
-              <w:rFonts w:ascii="Cambria Math" w:eastAsiaTheme="minorEastAsia" w:hAnsi="Cambria Math"/>
-              <w:sz w:val="28"/>
-              <w:szCs w:val="28"/>
-            </w:rPr>
-            <m:t>4</m:t>
+            <m:t>=4</m:t>
           </m:r>
           <m:nary>
             <m:naryPr>
@@ -13786,8 +13763,6 @@
           </m:r>
         </m:oMath>
       </m:oMathPara>
-      <w:bookmarkStart w:id="0" w:name="_GoBack"/>
-      <w:bookmarkEnd w:id="0"/>
     </w:p>
     <w:sectPr>
       <w:footerReference w:type="default" r:id="rId9"/>
@@ -13856,7 +13831,7 @@
           <w:rPr>
             <w:noProof/>
           </w:rPr>
-          <w:t>11</w:t>
+          <w:t>10</w:t>
         </w:r>
         <w:r>
           <w:fldChar w:fldCharType="end"/>
@@ -15034,7 +15009,7 @@
 </file>
 
 <file path=customXml/itemProps1.xml><?xml version="1.0" encoding="utf-8"?>
-<ds:datastoreItem xmlns:ds="http://schemas.openxmlformats.org/officeDocument/2006/customXml" ds:itemID="{9145410B-3AD2-42FC-99F5-1011216C5E7B}">
+<ds:datastoreItem xmlns:ds="http://schemas.openxmlformats.org/officeDocument/2006/customXml" ds:itemID="{F7C05E8C-538B-4E85-8C26-F60FBB351594}">
   <ds:schemaRefs>
     <ds:schemaRef ds:uri="http://schemas.openxmlformats.org/officeDocument/2006/bibliography"/>
   </ds:schemaRefs>

</xml_diff>